<commit_message>
2025.04.07. 12:26 Dokumentáció folytatsa
</commit_message>
<xml_diff>
--- a/egyeb/BGSzC Pestszentlőrinci Technikum.docx
+++ b/egyeb/BGSzC Pestszentlőrinci Technikum.docx
@@ -5887,15 +5887,6 @@
         <w:rPr>
           <w:rFonts w:cstheme="minorHAnsi"/>
           <w:szCs w:val="24"/>
-          <w:highlight w:val="lightGray"/>
-        </w:rPr>
-      </w:pPr>
-    </w:p>
-    <w:p>
-      <w:pPr>
-        <w:rPr>
-          <w:rFonts w:cstheme="minorHAnsi"/>
-          <w:szCs w:val="24"/>
         </w:rPr>
       </w:pPr>
       <w:r>
@@ -6586,6 +6577,8 @@
     </w:p>
     <w:p>
       <w:pPr>
+        <w:keepNext/>
+        <w:keepLines/>
         <w:rPr>
           <w:szCs w:val="24"/>
           <w:u w:val="single"/>
@@ -6596,12 +6589,15 @@
           <w:szCs w:val="24"/>
           <w:u w:val="single"/>
         </w:rPr>
+        <w:lastRenderedPageBreak/>
         <w:t>Kapott üzenet:</w:t>
       </w:r>
     </w:p>
     <w:p>
       <w:pPr>
         <w:pStyle w:val="Listaszerbekezds"/>
+        <w:keepNext/>
+        <w:keepLines/>
         <w:numPr>
           <w:ilvl w:val="0"/>
           <w:numId w:val="14"/>
@@ -6614,7 +6610,6 @@
         <w:rPr>
           <w:szCs w:val="24"/>
         </w:rPr>
-        <w:lastRenderedPageBreak/>
         <w:t>"Hibás jelszó. Kérjük, próbálja újra."</w:t>
       </w:r>
     </w:p>
@@ -6895,6 +6890,8 @@
     </w:p>
     <w:p>
       <w:pPr>
+        <w:keepNext/>
+        <w:keepLines/>
         <w:rPr>
           <w:szCs w:val="24"/>
           <w:u w:val="single"/>
@@ -6905,12 +6902,15 @@
           <w:szCs w:val="24"/>
           <w:u w:val="single"/>
         </w:rPr>
+        <w:lastRenderedPageBreak/>
         <w:t>Lépések:</w:t>
       </w:r>
     </w:p>
     <w:p>
       <w:pPr>
         <w:pStyle w:val="Listaszerbekezds"/>
+        <w:keepNext/>
+        <w:keepLines/>
         <w:numPr>
           <w:ilvl w:val="0"/>
           <w:numId w:val="16"/>
@@ -6929,6 +6929,8 @@
     <w:p>
       <w:pPr>
         <w:pStyle w:val="Listaszerbekezds"/>
+        <w:keepNext/>
+        <w:keepLines/>
         <w:numPr>
           <w:ilvl w:val="0"/>
           <w:numId w:val="16"/>
@@ -6956,7 +6958,6 @@
           <w:szCs w:val="24"/>
           <w:u w:val="single"/>
         </w:rPr>
-        <w:lastRenderedPageBreak/>
         <w:t>Várt eredmény:</w:t>
       </w:r>
     </w:p>
@@ -7335,6 +7336,8 @@
     </w:p>
     <w:p>
       <w:pPr>
+        <w:keepNext/>
+        <w:keepLines/>
         <w:rPr>
           <w:szCs w:val="24"/>
           <w:u w:val="single"/>
@@ -7345,7 +7348,28 @@
           <w:szCs w:val="24"/>
           <w:u w:val="single"/>
         </w:rPr>
+        <w:lastRenderedPageBreak/>
         <w:t>Várt eredmény:</w:t>
+      </w:r>
+    </w:p>
+    <w:p>
+      <w:pPr>
+        <w:pStyle w:val="Listaszerbekezds"/>
+        <w:keepNext/>
+        <w:keepLines/>
+        <w:numPr>
+          <w:ilvl w:val="0"/>
+          <w:numId w:val="21"/>
+        </w:numPr>
+        <w:rPr>
+          <w:szCs w:val="24"/>
+        </w:rPr>
+      </w:pPr>
+      <w:r>
+        <w:rPr>
+          <w:szCs w:val="24"/>
+        </w:rPr>
+        <w:t>A rendszer minden mezőnél érvényesíti az adatokat, és figyelmezteti a felhasználót, hogy az adatok nem megfelelőek.</w:t>
       </w:r>
     </w:p>
     <w:p>
@@ -7363,24 +7387,6 @@
         <w:rPr>
           <w:szCs w:val="24"/>
         </w:rPr>
-        <w:t>A rendszer minden mezőnél érvényesíti az adatokat, és figyelmezteti a felhasználót, hogy az adatok nem megfelelőek.</w:t>
-      </w:r>
-    </w:p>
-    <w:p>
-      <w:pPr>
-        <w:pStyle w:val="Listaszerbekezds"/>
-        <w:numPr>
-          <w:ilvl w:val="0"/>
-          <w:numId w:val="21"/>
-        </w:numPr>
-        <w:rPr>
-          <w:szCs w:val="24"/>
-        </w:rPr>
-      </w:pPr>
-      <w:r>
-        <w:rPr>
-          <w:szCs w:val="24"/>
-        </w:rPr>
         <w:t>A rendszer nem engedi a regisztrációs folyamatot hibás adatokkal.</w:t>
       </w:r>
     </w:p>
@@ -7398,7 +7404,6 @@
           <w:szCs w:val="24"/>
           <w:u w:val="single"/>
         </w:rPr>
-        <w:lastRenderedPageBreak/>
         <w:t>Kapott üzenet:</w:t>
       </w:r>
     </w:p>
@@ -7650,6 +7655,8 @@
     <w:p>
       <w:pPr>
         <w:pStyle w:val="Listaszerbekezds"/>
+        <w:keepNext/>
+        <w:keepLines/>
         <w:numPr>
           <w:ilvl w:val="0"/>
           <w:numId w:val="23"/>
@@ -7662,11 +7669,14 @@
         <w:rPr>
           <w:szCs w:val="24"/>
         </w:rPr>
+        <w:lastRenderedPageBreak/>
         <w:t>E-mail cím érvényesítése nem volt elég szigorú:</w:t>
       </w:r>
     </w:p>
     <w:p>
       <w:pPr>
+        <w:keepNext/>
+        <w:keepLines/>
         <w:rPr>
           <w:szCs w:val="24"/>
         </w:rPr>
@@ -7825,401 +7835,360 @@
       <w:bookmarkEnd w:id="24"/>
     </w:p>
     <w:p>
+      <w:pPr>
+        <w:rPr>
+          <w:lang w:eastAsia="hu-HU"/>
+        </w:rPr>
+      </w:pPr>
+      <w:r>
+        <w:rPr>
+          <w:lang w:eastAsia="hu-HU"/>
+        </w:rPr>
+        <w:t>További fejlesztési terveink és célkitűzéseink részét képezi egy olyan modern, felhasználóbarát fizetési rendszer bevezetése, amely lehetővé teszi a bankkártyás fizetést közvetlenül a "Profilom" oldalon belül. Első lépésként ezt a lehetőséget a tagsági csomagok megvásárlásához szeretnénk elérhetővé tenni, hiszen ez az oldal egyik kulcsfontosságú funkciója.</w:t>
+      </w:r>
+      <w:r>
+        <w:rPr>
+          <w:lang w:eastAsia="hu-HU"/>
+        </w:rPr>
+        <w:t xml:space="preserve"> </w:t>
+      </w:r>
+      <w:r>
+        <w:rPr>
+          <w:lang w:eastAsia="hu-HU"/>
+        </w:rPr>
+        <w:t>Ezzel párhuzamosan hosszú távon célunk, hogy a bankkártyás fizetés az autóbérlési folyamat szerves részévé is váljon. A korszerű és megbízható online fizetési lehetőség bevezetése nemcsak kényelmesebbé teszi az ügyfelek számára a szolgáltatások igénybevételét, hanem növeli a platform hitelességét és professzionális megjelenését is. Különös figyelmet fordítunk arra, hogy a rendszer minden tekintetben biztonságos, gyors és zökkenőmentes legyen, valamint megfeleljen a jelenlegi adatvédelmi és pénzügyi szabályozásoknak is.</w:t>
+      </w:r>
+      <w:r>
+        <w:rPr>
+          <w:lang w:eastAsia="hu-HU"/>
+        </w:rPr>
+        <w:t xml:space="preserve"> </w:t>
+      </w:r>
+      <w:r>
+        <w:rPr>
+          <w:lang w:eastAsia="hu-HU"/>
+        </w:rPr>
+        <w:t xml:space="preserve">A tagsági rendszerünket szintén szeretnénk átfogó módon </w:t>
+      </w:r>
       <w:proofErr w:type="spellStart"/>
       <w:r>
-        <w:t>Tovabbi</w:t>
+        <w:rPr>
+          <w:lang w:eastAsia="hu-HU"/>
+        </w:rPr>
+        <w:t>továbbfejleszteni</w:t>
       </w:r>
       <w:proofErr w:type="spellEnd"/>
       <w:r>
+        <w:rPr>
+          <w:lang w:eastAsia="hu-HU"/>
+        </w:rPr>
+        <w:t>, hogy valódi értéket kínáljunk azon felhasználóinknak, akik elköteleződnek mellettünk. Minden elérhető tagsági csomaghoz egyedi, személyre szabott kedvezmények kapcsolódnának, melyek kizárólag az adott tagsággal rendelkező ügyfeleink számára elérhetők. Ezek a kedvezmények különféle előnyöket biztosítanának – például alacsonyabb bérlési díjakat, exkluzív akciókhoz való hozzáférést, elsőbbségi foglalási lehetőségeket, vagy akár prémium szolgáltatások elérhetőségét is. A célunk az, hogy a tagság ne csupán egy egyszerű hozzáférés legyen, hanem egy valódi vásárlói élményt nyújtó, ösztönző rendszer, amely hosszú távon is értéket teremt ügyfeleink számára. A különböző szinteken elérhető tagsági konstrukciók révén minden felhasználónk megtalálhatja a számára legmegfelelőbb ajánlatot.</w:t>
+      </w:r>
+      <w:r>
+        <w:rPr>
+          <w:lang w:eastAsia="hu-HU"/>
+        </w:rPr>
         <w:t xml:space="preserve"> </w:t>
       </w:r>
-      <w:proofErr w:type="spellStart"/>
-      <w:r>
-        <w:t>fejleszteseinkben</w:t>
-      </w:r>
-      <w:proofErr w:type="spellEnd"/>
-      <w:r>
-        <w:t xml:space="preserve"> </w:t>
-      </w:r>
-      <w:proofErr w:type="spellStart"/>
-      <w:r>
-        <w:t>zseretnenk</w:t>
-      </w:r>
-      <w:proofErr w:type="spellEnd"/>
-      <w:r>
-        <w:t xml:space="preserve"> </w:t>
-      </w:r>
-      <w:proofErr w:type="spellStart"/>
-      <w:r>
-        <w:t>mukodokepesse</w:t>
-      </w:r>
-      <w:proofErr w:type="spellEnd"/>
-      <w:r>
-        <w:t xml:space="preserve"> tenni a </w:t>
-      </w:r>
-      <w:proofErr w:type="spellStart"/>
-      <w:r>
-        <w:t>kartyas</w:t>
-      </w:r>
-      <w:proofErr w:type="spellEnd"/>
-      <w:r>
-        <w:t xml:space="preserve"> fizetést a profilom oldalon </w:t>
-      </w:r>
-      <w:proofErr w:type="spellStart"/>
-      <w:r>
-        <w:t>aami</w:t>
-      </w:r>
-      <w:proofErr w:type="spellEnd"/>
-      <w:r>
-        <w:t xml:space="preserve"> a </w:t>
-      </w:r>
-      <w:proofErr w:type="spellStart"/>
-      <w:r>
-        <w:t>tagsagvasarlasahoz</w:t>
-      </w:r>
-      <w:proofErr w:type="spellEnd"/>
-      <w:r>
-        <w:t xml:space="preserve"> fog </w:t>
-      </w:r>
-      <w:proofErr w:type="gramStart"/>
-      <w:r>
-        <w:t>kelleni</w:t>
-      </w:r>
-      <w:proofErr w:type="gramEnd"/>
-      <w:r>
-        <w:t xml:space="preserve"> illetve </w:t>
-      </w:r>
-      <w:proofErr w:type="spellStart"/>
-      <w:r>
-        <w:t>kesobb</w:t>
-      </w:r>
-      <w:proofErr w:type="spellEnd"/>
-      <w:r>
-        <w:t xml:space="preserve"> az </w:t>
-      </w:r>
-      <w:proofErr w:type="spellStart"/>
-      <w:r>
-        <w:t>autofoglalashoz</w:t>
-      </w:r>
-      <w:proofErr w:type="spellEnd"/>
-      <w:r>
-        <w:t xml:space="preserve"> is hozza </w:t>
-      </w:r>
-      <w:proofErr w:type="spellStart"/>
-      <w:r>
-        <w:t>szeretnenk</w:t>
-      </w:r>
-      <w:proofErr w:type="spellEnd"/>
-      <w:r>
-        <w:t xml:space="preserve"> </w:t>
-      </w:r>
-      <w:proofErr w:type="spellStart"/>
-      <w:r>
-        <w:t>kotni</w:t>
-      </w:r>
-      <w:proofErr w:type="spellEnd"/>
-      <w:r>
-        <w:t xml:space="preserve">. A </w:t>
-      </w:r>
-      <w:proofErr w:type="spellStart"/>
-      <w:r>
-        <w:t>tagsagvassarlasban</w:t>
-      </w:r>
-      <w:proofErr w:type="spellEnd"/>
-      <w:r>
-        <w:t xml:space="preserve"> pedig meg </w:t>
-      </w:r>
-      <w:proofErr w:type="spellStart"/>
-      <w:r>
-        <w:t>szeretnenk</w:t>
-      </w:r>
-      <w:proofErr w:type="spellEnd"/>
-      <w:r>
-        <w:t xml:space="preserve"> </w:t>
-      </w:r>
-      <w:proofErr w:type="spellStart"/>
-      <w:r>
-        <w:t>csinalni</w:t>
-      </w:r>
-      <w:proofErr w:type="spellEnd"/>
-      <w:r>
-        <w:t xml:space="preserve"> hogy az adott </w:t>
-      </w:r>
-      <w:proofErr w:type="spellStart"/>
-      <w:r>
-        <w:t>tagsag</w:t>
-      </w:r>
-      <w:proofErr w:type="spellEnd"/>
-      <w:r>
-        <w:t xml:space="preserve"> </w:t>
-      </w:r>
-      <w:proofErr w:type="spellStart"/>
-      <w:r>
-        <w:t>megvasarasaval</w:t>
-      </w:r>
-      <w:proofErr w:type="spellEnd"/>
-      <w:r>
-        <w:t xml:space="preserve"> </w:t>
-      </w:r>
-      <w:proofErr w:type="spellStart"/>
-      <w:r>
-        <w:t>ugyfeleink</w:t>
-      </w:r>
-      <w:proofErr w:type="spellEnd"/>
-      <w:r>
-        <w:t xml:space="preserve"> bizonyos </w:t>
-      </w:r>
-      <w:proofErr w:type="spellStart"/>
-      <w:r>
-        <w:t>hozzajuk</w:t>
-      </w:r>
-      <w:proofErr w:type="spellEnd"/>
-      <w:r>
-        <w:t xml:space="preserve"> </w:t>
-      </w:r>
-      <w:proofErr w:type="spellStart"/>
-      <w:r>
-        <w:t>tartozo</w:t>
-      </w:r>
-      <w:proofErr w:type="spellEnd"/>
-      <w:r>
-        <w:t xml:space="preserve"> kedvezmenyekhez </w:t>
-      </w:r>
-      <w:proofErr w:type="gramStart"/>
-      <w:r>
-        <w:t>jussanak</w:t>
-      </w:r>
-      <w:proofErr w:type="gramEnd"/>
-      <w:r>
-        <w:t xml:space="preserve"> ami egy </w:t>
-      </w:r>
-      <w:proofErr w:type="spellStart"/>
-      <w:r>
-        <w:t>vasarloi</w:t>
-      </w:r>
-      <w:proofErr w:type="spellEnd"/>
-      <w:r>
-        <w:t xml:space="preserve"> </w:t>
-      </w:r>
-      <w:proofErr w:type="spellStart"/>
-      <w:r>
-        <w:t>elony</w:t>
-      </w:r>
-      <w:proofErr w:type="spellEnd"/>
-      <w:r>
-        <w:t xml:space="preserve"> lenne. </w:t>
-      </w:r>
-      <w:proofErr w:type="spellStart"/>
-      <w:r>
-        <w:t>Szeretnenk</w:t>
-      </w:r>
-      <w:proofErr w:type="spellEnd"/>
-      <w:r>
-        <w:t xml:space="preserve"> ezek mellett egy </w:t>
-      </w:r>
-      <w:proofErr w:type="spellStart"/>
-      <w:r>
-        <w:t>mukodo</w:t>
-      </w:r>
-      <w:proofErr w:type="spellEnd"/>
-      <w:r>
-        <w:t xml:space="preserve"> es folyamatosan </w:t>
-      </w:r>
-      <w:proofErr w:type="spellStart"/>
-      <w:r>
-        <w:t>frissulo</w:t>
-      </w:r>
-      <w:proofErr w:type="spellEnd"/>
-      <w:r>
-        <w:t xml:space="preserve"> </w:t>
-      </w:r>
-      <w:proofErr w:type="spellStart"/>
-      <w:r>
-        <w:t>hiroldalt</w:t>
-      </w:r>
-      <w:proofErr w:type="spellEnd"/>
-      <w:r>
-        <w:t xml:space="preserve"> is </w:t>
-      </w:r>
-      <w:proofErr w:type="spellStart"/>
-      <w:r>
-        <w:t>kesziteni</w:t>
-      </w:r>
-      <w:proofErr w:type="spellEnd"/>
-      <w:r>
-        <w:t xml:space="preserve"> a </w:t>
-      </w:r>
-      <w:proofErr w:type="spellStart"/>
-      <w:r>
-        <w:t>latogatok</w:t>
-      </w:r>
-      <w:proofErr w:type="spellEnd"/>
-      <w:r>
-        <w:t xml:space="preserve"> </w:t>
-      </w:r>
-      <w:proofErr w:type="spellStart"/>
-      <w:r>
-        <w:t>erdekeben</w:t>
-      </w:r>
-      <w:proofErr w:type="spellEnd"/>
-      <w:r>
-        <w:t xml:space="preserve">. ez az oldal nem csak </w:t>
-      </w:r>
-      <w:proofErr w:type="spellStart"/>
-      <w:r>
-        <w:t>autos</w:t>
-      </w:r>
-      <w:proofErr w:type="spellEnd"/>
-      <w:r>
-        <w:t xml:space="preserve"> </w:t>
-      </w:r>
-      <w:proofErr w:type="spellStart"/>
-      <w:r>
-        <w:t>hireket</w:t>
-      </w:r>
-      <w:proofErr w:type="spellEnd"/>
-      <w:r>
-        <w:t xml:space="preserve"> tartalmazna </w:t>
-      </w:r>
-      <w:proofErr w:type="spellStart"/>
-      <w:r>
-        <w:t>erdeklodo</w:t>
-      </w:r>
-      <w:proofErr w:type="spellEnd"/>
-      <w:r>
-        <w:t xml:space="preserve"> </w:t>
-      </w:r>
-      <w:proofErr w:type="spellStart"/>
-      <w:r>
-        <w:t>olvasoink</w:t>
-      </w:r>
-      <w:proofErr w:type="spellEnd"/>
-      <w:r>
-        <w:t xml:space="preserve"> </w:t>
-      </w:r>
-      <w:proofErr w:type="gramStart"/>
-      <w:r>
-        <w:t>szamara</w:t>
-      </w:r>
-      <w:proofErr w:type="gramEnd"/>
-      <w:r>
-        <w:t xml:space="preserve"> hanem az oldalunkkal kapcsolatos </w:t>
-      </w:r>
-      <w:proofErr w:type="spellStart"/>
-      <w:r>
-        <w:t>frissitesekrol</w:t>
-      </w:r>
-      <w:proofErr w:type="spellEnd"/>
-      <w:r>
-        <w:t xml:space="preserve"> </w:t>
-      </w:r>
-      <w:proofErr w:type="spellStart"/>
-      <w:r>
-        <w:t>szolo</w:t>
-      </w:r>
-      <w:proofErr w:type="spellEnd"/>
-      <w:r>
-        <w:t xml:space="preserve"> </w:t>
-      </w:r>
-      <w:proofErr w:type="spellStart"/>
-      <w:r>
-        <w:t>informacuiiokat</w:t>
-      </w:r>
-      <w:proofErr w:type="spellEnd"/>
-      <w:r>
-        <w:t xml:space="preserve"> is tartalmazna. CHATGPT</w:t>
+      <w:r>
+        <w:rPr>
+          <w:lang w:eastAsia="hu-HU"/>
+        </w:rPr>
+        <w:t>A felhasználói élmény javításán túl fontos számunkra, hogy látogatóink számára folyamatosan frissülő, releváns és értékes tartalmat biztosítsunk. Ennek érdekében szeretnénk elindítani egy saját hír- és információs oldalt, amely egyfajta digitális központként szolgálna minden érdeklődő számára. Ez a hírportál nem csupán az autóipar legújabb fejleményeiről, technológiai újításokról és iparági trendekről nyújtana rendszeres tájékoztatást, hanem a weboldalunkkal, szolgáltatásainkkal kapcsolatos frissítésekről, változásokról, újdonságokról is. Ezen keresztül szeretnénk még szorosabb kapcsolatot kialakítani meglévő és leendő ügyfeleinkkel, valamin</w:t>
       </w:r>
       <w:bookmarkStart w:id="25" w:name="_GoBack"/>
       <w:bookmarkEnd w:id="25"/>
+      <w:r>
+        <w:rPr>
+          <w:lang w:eastAsia="hu-HU"/>
+        </w:rPr>
+        <w:t xml:space="preserve">t egy aktív, tájékozott közösséget építeni. </w:t>
+      </w:r>
+    </w:p>
+    <w:p>
+      <w:pPr>
+        <w:keepNext/>
+        <w:keepLines/>
+        <w:rPr>
+          <w:lang w:eastAsia="hu-HU"/>
+        </w:rPr>
+      </w:pPr>
+      <w:r>
+        <w:rPr>
+          <w:lang w:eastAsia="hu-HU"/>
+        </w:rPr>
+        <w:lastRenderedPageBreak/>
+        <w:t>A célunk, hogy ez a felület ne csupán tájékoztató jellegű legyen, hanem valódi értéket képviseljen az olvasók számára – akár szórakoztató, akár hasznos, akár inspiráló tartalmak révén.</w:t>
+      </w:r>
+      <w:r>
+        <w:rPr>
+          <w:lang w:eastAsia="hu-HU"/>
+        </w:rPr>
+        <w:t xml:space="preserve"> </w:t>
+      </w:r>
+      <w:r>
+        <w:rPr>
+          <w:lang w:eastAsia="hu-HU"/>
+        </w:rPr>
+        <w:t>Bízunk benne, hogy ezek a tervezett fejlesztések és újítások hozzájárulnak szolgáltatásaink színvonalának további emeléséhez, és ügyfeleink számára olyan élményt nyújtanak, amely nemcsak praktikus, hanem biztonságos, modern és inspiráló is. Hosszú távú célunk egy olyan platform kialakítása, amely nem csupán autóbérlési szolgáltatást nyújt, hanem egy aktív közösség információs és technológiai központjává válik.</w:t>
+      </w:r>
     </w:p>
     <w:p>
       <w:pPr>
         <w:pStyle w:val="Cmsor1"/>
+        <w:pageBreakBefore w:val="0"/>
       </w:pPr>
       <w:bookmarkStart w:id="26" w:name="_Toc194574373"/>
       <w:r>
-        <w:lastRenderedPageBreak/>
         <w:t>Felhasznált irodalom</w:t>
       </w:r>
       <w:bookmarkEnd w:id="26"/>
     </w:p>
     <w:p>
-      <w:pPr>
-        <w:rPr>
-          <w:color w:val="FF0000"/>
-        </w:rPr>
-      </w:pPr>
-      <w:r>
-        <w:rPr>
-          <w:color w:val="FF0000"/>
-        </w:rPr>
-        <w:t>Minden olyan forrás pontos megadása, amelyet a szakdolgozatodban felhasználtál.</w:t>
-      </w:r>
-    </w:p>
-    <w:p>
-      <w:pPr>
-        <w:rPr>
-          <w:color w:val="FF0000"/>
-        </w:rPr>
-      </w:pPr>
-      <w:r>
-        <w:rPr>
-          <w:color w:val="FF0000"/>
-        </w:rPr>
-        <w:t>A forrás lehet pl.</w:t>
-      </w:r>
-    </w:p>
-    <w:p>
-      <w:pPr>
-        <w:rPr>
-          <w:color w:val="FF0000"/>
-        </w:rPr>
-      </w:pPr>
-      <w:r>
-        <w:rPr>
-          <w:color w:val="FF0000"/>
-        </w:rPr>
-        <w:t>Könyv. Meg kell adnod a következőket: szerző(k), cím, kiadó, kiadás éve.</w:t>
-      </w:r>
-    </w:p>
-    <w:p>
-      <w:pPr>
-        <w:rPr>
-          <w:color w:val="FF0000"/>
-        </w:rPr>
-      </w:pPr>
-      <w:r>
-        <w:rPr>
-          <w:color w:val="FF0000"/>
-        </w:rPr>
-        <w:t>Weboldal. Meg kell adnod a linket, az oldal címét Mikor láttad utoljára.</w:t>
-      </w:r>
-    </w:p>
-    <w:p>
-      <w:pPr>
-        <w:rPr>
-          <w:color w:val="FF0000"/>
-        </w:rPr>
-      </w:pPr>
-      <w:r>
-        <w:rPr>
-          <w:color w:val="FF0000"/>
-        </w:rPr>
-        <w:t>Elektronikus dokumentum. Meg kell adnod a szerzőt, a letöltés helyét, idejét</w:t>
-      </w:r>
-    </w:p>
-    <w:p>
-      <w:r>
-        <w:rPr>
-          <w:color w:val="FF0000"/>
-        </w:rPr>
-        <w:t>Ha a szakdolgozatban valamely forrásból szó szerint idézel, akkor a megfelelő szövegrészt idézőjelbe kell tenni, és lábjegyzetben meg kell jelölnöd az idézet forrását.</w:t>
+      <w:r>
+        <w:t>Internetes segítségeink:</w:t>
+      </w:r>
+    </w:p>
+    <w:p>
+      <w:pPr>
+        <w:pStyle w:val="Listaszerbekezds"/>
+        <w:numPr>
+          <w:ilvl w:val="0"/>
+          <w:numId w:val="31"/>
+        </w:numPr>
+      </w:pPr>
+      <w:hyperlink r:id="rId8" w:history="1">
+        <w:r>
+          <w:rPr>
+            <w:rStyle w:val="Hiperhivatkozs"/>
+          </w:rPr>
+          <w:t>HTML és CSS - jegyzetek, mintapéldák, gyakorló feladatok</w:t>
+        </w:r>
+      </w:hyperlink>
+      <w:r>
+        <w:t>,</w:t>
+      </w:r>
+      <w:r>
+        <w:t xml:space="preserve"> az alapfeladatokból merített ötletek az oldalunk stílusához és tartalmához.</w:t>
+      </w:r>
+    </w:p>
+    <w:p>
+      <w:pPr>
+        <w:pStyle w:val="Listaszerbekezds"/>
+        <w:numPr>
+          <w:ilvl w:val="0"/>
+          <w:numId w:val="31"/>
+        </w:numPr>
+      </w:pPr>
+      <w:r>
+        <w:t>Régebbi munkáinkból való ötletmerítések, amelyek a saját meghajtónkon mentettek az iskolában.</w:t>
+      </w:r>
+    </w:p>
+    <w:p>
+      <w:pPr>
+        <w:pStyle w:val="Listaszerbekezds"/>
+        <w:numPr>
+          <w:ilvl w:val="0"/>
+          <w:numId w:val="31"/>
+        </w:numPr>
+      </w:pPr>
+      <w:hyperlink r:id="rId9" w:history="1">
+        <w:r>
+          <w:rPr>
+            <w:rStyle w:val="Hiperhivatkozs"/>
+          </w:rPr>
+          <w:t>Webfejlesztés alapok abszolút kezdőknek | HTML</w:t>
+        </w:r>
+      </w:hyperlink>
+      <w:r>
+        <w:t xml:space="preserve">, ismétlő és segéd videó. A videó 4 évvel ezelőtti, feltöltője </w:t>
+      </w:r>
+      <w:proofErr w:type="spellStart"/>
+      <w:r>
+        <w:t>zsoltech</w:t>
+      </w:r>
+      <w:proofErr w:type="spellEnd"/>
+      <w:r>
+        <w:t>.</w:t>
+      </w:r>
+    </w:p>
+    <w:p>
+      <w:pPr>
+        <w:pStyle w:val="Listaszerbekezds"/>
+        <w:numPr>
+          <w:ilvl w:val="0"/>
+          <w:numId w:val="31"/>
+        </w:numPr>
+      </w:pPr>
+      <w:hyperlink r:id="rId10" w:history="1">
+        <w:r>
+          <w:rPr>
+            <w:rStyle w:val="Hiperhivatkozs"/>
+          </w:rPr>
+          <w:t xml:space="preserve">HTML CSS and </w:t>
+        </w:r>
+        <w:proofErr w:type="spellStart"/>
+        <w:r>
+          <w:rPr>
+            <w:rStyle w:val="Hiperhivatkozs"/>
+          </w:rPr>
+          <w:t>Javascript</w:t>
+        </w:r>
+        <w:proofErr w:type="spellEnd"/>
+        <w:r>
+          <w:rPr>
+            <w:rStyle w:val="Hiperhivatkozs"/>
+          </w:rPr>
+          <w:t xml:space="preserve"> Website Design </w:t>
+        </w:r>
+        <w:proofErr w:type="spellStart"/>
+        <w:r>
+          <w:rPr>
+            <w:rStyle w:val="Hiperhivatkozs"/>
+          </w:rPr>
+          <w:t>Tutorial</w:t>
+        </w:r>
+        <w:proofErr w:type="spellEnd"/>
+        <w:r>
+          <w:rPr>
+            <w:rStyle w:val="Hiperhivatkozs"/>
+          </w:rPr>
+          <w:t xml:space="preserve"> - </w:t>
+        </w:r>
+        <w:proofErr w:type="spellStart"/>
+        <w:r>
+          <w:rPr>
+            <w:rStyle w:val="Hiperhivatkozs"/>
+          </w:rPr>
+          <w:t>Beginner</w:t>
+        </w:r>
+        <w:proofErr w:type="spellEnd"/>
+        <w:r>
+          <w:rPr>
+            <w:rStyle w:val="Hiperhivatkozs"/>
+          </w:rPr>
+          <w:t xml:space="preserve"> Project </w:t>
+        </w:r>
+        <w:proofErr w:type="spellStart"/>
+        <w:r>
+          <w:rPr>
+            <w:rStyle w:val="Hiperhivatkozs"/>
+          </w:rPr>
+          <w:t>Fully</w:t>
+        </w:r>
+        <w:proofErr w:type="spellEnd"/>
+        <w:r>
+          <w:rPr>
+            <w:rStyle w:val="Hiperhivatkozs"/>
+          </w:rPr>
+          <w:t xml:space="preserve"> </w:t>
+        </w:r>
+        <w:proofErr w:type="spellStart"/>
+        <w:r>
+          <w:rPr>
+            <w:rStyle w:val="Hiperhivatkozs"/>
+          </w:rPr>
+          <w:t>Responsive</w:t>
+        </w:r>
+        <w:proofErr w:type="spellEnd"/>
+      </w:hyperlink>
+      <w:r>
+        <w:t xml:space="preserve">, angol nyelvű </w:t>
+      </w:r>
+      <w:r>
+        <w:t>ismétlő és segéd videó</w:t>
+      </w:r>
+      <w:r>
+        <w:t>;</w:t>
+      </w:r>
+      <w:r>
+        <w:t xml:space="preserve"> HTML, CSS és JavaScript</w:t>
+      </w:r>
+      <w:r>
+        <w:t xml:space="preserve">. A videó 4 évvel ezelőtti, feltöltője </w:t>
+      </w:r>
+      <w:r>
+        <w:t>Brian Design.</w:t>
+      </w:r>
+    </w:p>
+    <w:p>
+      <w:pPr>
+        <w:pStyle w:val="Listaszerbekezds"/>
+        <w:numPr>
+          <w:ilvl w:val="0"/>
+          <w:numId w:val="31"/>
+        </w:numPr>
+      </w:pPr>
+      <w:hyperlink r:id="rId11" w:history="1">
+        <w:r>
+          <w:rPr>
+            <w:rStyle w:val="Hiperhivatkozs"/>
+          </w:rPr>
+          <w:t>AJAX kérések - JavaScript az alapoktól | Kódbázis</w:t>
+        </w:r>
+      </w:hyperlink>
+      <w:r>
+        <w:t xml:space="preserve">, </w:t>
+      </w:r>
+      <w:r>
+        <w:t>ismétlő és segéd videó</w:t>
+      </w:r>
+      <w:r>
+        <w:t>;</w:t>
+      </w:r>
+      <w:r>
+        <w:t xml:space="preserve"> JavaScript. A videó</w:t>
+      </w:r>
+      <w:r>
+        <w:t xml:space="preserve">ból több rész is elérhető. Ezeket mind </w:t>
+      </w:r>
+      <w:proofErr w:type="spellStart"/>
+      <w:r>
+        <w:t>végigfutottuk</w:t>
+      </w:r>
+      <w:proofErr w:type="spellEnd"/>
+      <w:r>
+        <w:t>.</w:t>
+      </w:r>
+    </w:p>
+    <w:p>
+      <w:pPr>
+        <w:pStyle w:val="Listaszerbekezds"/>
+        <w:numPr>
+          <w:ilvl w:val="0"/>
+          <w:numId w:val="31"/>
+        </w:numPr>
+      </w:pPr>
+      <w:hyperlink r:id="rId12" w:history="1">
+        <w:r>
+          <w:rPr>
+            <w:rStyle w:val="Hiperhivatkozs"/>
+          </w:rPr>
+          <w:t>Fájlfeltöltés - Webtervezés jegyzet</w:t>
+        </w:r>
+      </w:hyperlink>
+      <w:r>
+        <w:t>, tanárainktól kapott segédoldalak tanulmányozásra.</w:t>
+      </w:r>
+    </w:p>
+    <w:p>
+      <w:r>
+        <w:t xml:space="preserve">Munkánk során tanári segítséget is igénybe vettünk, valamint több órai gyakorlófeladatot és rendelkezésre álló dokumentumot hasznosítottunk. Emellett barátaink és ismerőseink – akik szintén informatikai területen tanulnak vagy tanultak – hasznos tanácsokkal és tippekkel láttak el </w:t>
+      </w:r>
+      <w:r>
+        <w:t>minket</w:t>
+      </w:r>
+      <w:r>
+        <w:t>, amelyeket sikeresen beépítettünk a projektünkbe</w:t>
+      </w:r>
+      <w:r>
+        <w:t>.</w:t>
       </w:r>
     </w:p>
     <w:p/>
     <w:sectPr>
-      <w:headerReference w:type="default" r:id="rId8"/>
-      <w:footerReference w:type="default" r:id="rId9"/>
+      <w:headerReference w:type="default" r:id="rId13"/>
+      <w:footerReference w:type="default" r:id="rId14"/>
       <w:pgSz w:w="11906" w:h="16838"/>
       <w:pgMar w:top="1417" w:right="1417" w:bottom="1417" w:left="1417" w:header="708" w:footer="708" w:gutter="0"/>
       <w:cols w:space="708"/>
@@ -9384,6 +9353,92 @@
     </w:lvl>
   </w:abstractNum>
   <w:abstractNum w:abstractNumId="9" w15:restartNumberingAfterBreak="0">
+    <w:nsid w:val="28B854F1"/>
+    <w:multiLevelType w:val="hybridMultilevel"/>
+    <w:tmpl w:val="B00AE29A"/>
+    <w:lvl w:ilvl="0" w:tplc="040E000F">
+      <w:start w:val="1"/>
+      <w:numFmt w:val="decimal"/>
+      <w:lvlText w:val="%1."/>
+      <w:lvlJc w:val="left"/>
+      <w:pPr>
+        <w:ind w:left="720" w:hanging="360"/>
+      </w:pPr>
+    </w:lvl>
+    <w:lvl w:ilvl="1" w:tplc="040E0019" w:tentative="1">
+      <w:start w:val="1"/>
+      <w:numFmt w:val="lowerLetter"/>
+      <w:lvlText w:val="%2."/>
+      <w:lvlJc w:val="left"/>
+      <w:pPr>
+        <w:ind w:left="1440" w:hanging="360"/>
+      </w:pPr>
+    </w:lvl>
+    <w:lvl w:ilvl="2" w:tplc="040E001B" w:tentative="1">
+      <w:start w:val="1"/>
+      <w:numFmt w:val="lowerRoman"/>
+      <w:lvlText w:val="%3."/>
+      <w:lvlJc w:val="right"/>
+      <w:pPr>
+        <w:ind w:left="2160" w:hanging="180"/>
+      </w:pPr>
+    </w:lvl>
+    <w:lvl w:ilvl="3" w:tplc="040E000F" w:tentative="1">
+      <w:start w:val="1"/>
+      <w:numFmt w:val="decimal"/>
+      <w:lvlText w:val="%4."/>
+      <w:lvlJc w:val="left"/>
+      <w:pPr>
+        <w:ind w:left="2880" w:hanging="360"/>
+      </w:pPr>
+    </w:lvl>
+    <w:lvl w:ilvl="4" w:tplc="040E0019" w:tentative="1">
+      <w:start w:val="1"/>
+      <w:numFmt w:val="lowerLetter"/>
+      <w:lvlText w:val="%5."/>
+      <w:lvlJc w:val="left"/>
+      <w:pPr>
+        <w:ind w:left="3600" w:hanging="360"/>
+      </w:pPr>
+    </w:lvl>
+    <w:lvl w:ilvl="5" w:tplc="040E001B" w:tentative="1">
+      <w:start w:val="1"/>
+      <w:numFmt w:val="lowerRoman"/>
+      <w:lvlText w:val="%6."/>
+      <w:lvlJc w:val="right"/>
+      <w:pPr>
+        <w:ind w:left="4320" w:hanging="180"/>
+      </w:pPr>
+    </w:lvl>
+    <w:lvl w:ilvl="6" w:tplc="040E000F" w:tentative="1">
+      <w:start w:val="1"/>
+      <w:numFmt w:val="decimal"/>
+      <w:lvlText w:val="%7."/>
+      <w:lvlJc w:val="left"/>
+      <w:pPr>
+        <w:ind w:left="5040" w:hanging="360"/>
+      </w:pPr>
+    </w:lvl>
+    <w:lvl w:ilvl="7" w:tplc="040E0019" w:tentative="1">
+      <w:start w:val="1"/>
+      <w:numFmt w:val="lowerLetter"/>
+      <w:lvlText w:val="%8."/>
+      <w:lvlJc w:val="left"/>
+      <w:pPr>
+        <w:ind w:left="5760" w:hanging="360"/>
+      </w:pPr>
+    </w:lvl>
+    <w:lvl w:ilvl="8" w:tplc="040E001B" w:tentative="1">
+      <w:start w:val="1"/>
+      <w:numFmt w:val="lowerRoman"/>
+      <w:lvlText w:val="%9."/>
+      <w:lvlJc w:val="right"/>
+      <w:pPr>
+        <w:ind w:left="6480" w:hanging="180"/>
+      </w:pPr>
+    </w:lvl>
+  </w:abstractNum>
+  <w:abstractNum w:abstractNumId="10" w15:restartNumberingAfterBreak="0">
     <w:nsid w:val="2B0231AE"/>
     <w:multiLevelType w:val="hybridMultilevel"/>
     <w:tmpl w:val="40103074"/>
@@ -9496,7 +9551,7 @@
       </w:rPr>
     </w:lvl>
   </w:abstractNum>
-  <w:abstractNum w:abstractNumId="10" w15:restartNumberingAfterBreak="0">
+  <w:abstractNum w:abstractNumId="11" w15:restartNumberingAfterBreak="0">
     <w:nsid w:val="31DA3FA3"/>
     <w:multiLevelType w:val="hybridMultilevel"/>
     <w:tmpl w:val="0980F750"/>
@@ -9609,7 +9664,7 @@
       </w:rPr>
     </w:lvl>
   </w:abstractNum>
-  <w:abstractNum w:abstractNumId="11" w15:restartNumberingAfterBreak="0">
+  <w:abstractNum w:abstractNumId="12" w15:restartNumberingAfterBreak="0">
     <w:nsid w:val="36D41377"/>
     <w:multiLevelType w:val="hybridMultilevel"/>
     <w:tmpl w:val="C9EE2DB0"/>
@@ -9722,7 +9777,7 @@
       </w:rPr>
     </w:lvl>
   </w:abstractNum>
-  <w:abstractNum w:abstractNumId="12" w15:restartNumberingAfterBreak="0">
+  <w:abstractNum w:abstractNumId="13" w15:restartNumberingAfterBreak="0">
     <w:nsid w:val="3CD216BD"/>
     <w:multiLevelType w:val="multilevel"/>
     <w:tmpl w:val="0C50DA86"/>
@@ -9835,7 +9890,7 @@
       </w:rPr>
     </w:lvl>
   </w:abstractNum>
-  <w:abstractNum w:abstractNumId="13" w15:restartNumberingAfterBreak="0">
+  <w:abstractNum w:abstractNumId="14" w15:restartNumberingAfterBreak="0">
     <w:nsid w:val="3FA97D76"/>
     <w:multiLevelType w:val="hybridMultilevel"/>
     <w:tmpl w:val="82AA17E4"/>
@@ -9948,7 +10003,7 @@
       </w:rPr>
     </w:lvl>
   </w:abstractNum>
-  <w:abstractNum w:abstractNumId="14" w15:restartNumberingAfterBreak="0">
+  <w:abstractNum w:abstractNumId="15" w15:restartNumberingAfterBreak="0">
     <w:nsid w:val="3FB244F7"/>
     <w:multiLevelType w:val="hybridMultilevel"/>
     <w:tmpl w:val="83D6086A"/>
@@ -10061,7 +10116,7 @@
       </w:rPr>
     </w:lvl>
   </w:abstractNum>
-  <w:abstractNum w:abstractNumId="15" w15:restartNumberingAfterBreak="0">
+  <w:abstractNum w:abstractNumId="16" w15:restartNumberingAfterBreak="0">
     <w:nsid w:val="40DF7962"/>
     <w:multiLevelType w:val="hybridMultilevel"/>
     <w:tmpl w:val="CD40A4EE"/>
@@ -10174,7 +10229,7 @@
       </w:rPr>
     </w:lvl>
   </w:abstractNum>
-  <w:abstractNum w:abstractNumId="16" w15:restartNumberingAfterBreak="0">
+  <w:abstractNum w:abstractNumId="17" w15:restartNumberingAfterBreak="0">
     <w:nsid w:val="45120FAF"/>
     <w:multiLevelType w:val="hybridMultilevel"/>
     <w:tmpl w:val="D49A90AE"/>
@@ -10287,7 +10342,7 @@
       </w:rPr>
     </w:lvl>
   </w:abstractNum>
-  <w:abstractNum w:abstractNumId="17" w15:restartNumberingAfterBreak="0">
+  <w:abstractNum w:abstractNumId="18" w15:restartNumberingAfterBreak="0">
     <w:nsid w:val="4A136E8E"/>
     <w:multiLevelType w:val="hybridMultilevel"/>
     <w:tmpl w:val="325E9DC8"/>
@@ -10400,7 +10455,93 @@
       </w:rPr>
     </w:lvl>
   </w:abstractNum>
-  <w:abstractNum w:abstractNumId="18" w15:restartNumberingAfterBreak="0">
+  <w:abstractNum w:abstractNumId="19" w15:restartNumberingAfterBreak="0">
+    <w:nsid w:val="4B9A2967"/>
+    <w:multiLevelType w:val="hybridMultilevel"/>
+    <w:tmpl w:val="1FD821AC"/>
+    <w:lvl w:ilvl="0" w:tplc="040E000F">
+      <w:start w:val="1"/>
+      <w:numFmt w:val="decimal"/>
+      <w:lvlText w:val="%1."/>
+      <w:lvlJc w:val="left"/>
+      <w:pPr>
+        <w:ind w:left="720" w:hanging="360"/>
+      </w:pPr>
+    </w:lvl>
+    <w:lvl w:ilvl="1" w:tplc="040E0019" w:tentative="1">
+      <w:start w:val="1"/>
+      <w:numFmt w:val="lowerLetter"/>
+      <w:lvlText w:val="%2."/>
+      <w:lvlJc w:val="left"/>
+      <w:pPr>
+        <w:ind w:left="1440" w:hanging="360"/>
+      </w:pPr>
+    </w:lvl>
+    <w:lvl w:ilvl="2" w:tplc="040E001B" w:tentative="1">
+      <w:start w:val="1"/>
+      <w:numFmt w:val="lowerRoman"/>
+      <w:lvlText w:val="%3."/>
+      <w:lvlJc w:val="right"/>
+      <w:pPr>
+        <w:ind w:left="2160" w:hanging="180"/>
+      </w:pPr>
+    </w:lvl>
+    <w:lvl w:ilvl="3" w:tplc="040E000F" w:tentative="1">
+      <w:start w:val="1"/>
+      <w:numFmt w:val="decimal"/>
+      <w:lvlText w:val="%4."/>
+      <w:lvlJc w:val="left"/>
+      <w:pPr>
+        <w:ind w:left="2880" w:hanging="360"/>
+      </w:pPr>
+    </w:lvl>
+    <w:lvl w:ilvl="4" w:tplc="040E0019" w:tentative="1">
+      <w:start w:val="1"/>
+      <w:numFmt w:val="lowerLetter"/>
+      <w:lvlText w:val="%5."/>
+      <w:lvlJc w:val="left"/>
+      <w:pPr>
+        <w:ind w:left="3600" w:hanging="360"/>
+      </w:pPr>
+    </w:lvl>
+    <w:lvl w:ilvl="5" w:tplc="040E001B" w:tentative="1">
+      <w:start w:val="1"/>
+      <w:numFmt w:val="lowerRoman"/>
+      <w:lvlText w:val="%6."/>
+      <w:lvlJc w:val="right"/>
+      <w:pPr>
+        <w:ind w:left="4320" w:hanging="180"/>
+      </w:pPr>
+    </w:lvl>
+    <w:lvl w:ilvl="6" w:tplc="040E000F" w:tentative="1">
+      <w:start w:val="1"/>
+      <w:numFmt w:val="decimal"/>
+      <w:lvlText w:val="%7."/>
+      <w:lvlJc w:val="left"/>
+      <w:pPr>
+        <w:ind w:left="5040" w:hanging="360"/>
+      </w:pPr>
+    </w:lvl>
+    <w:lvl w:ilvl="7" w:tplc="040E0019" w:tentative="1">
+      <w:start w:val="1"/>
+      <w:numFmt w:val="lowerLetter"/>
+      <w:lvlText w:val="%8."/>
+      <w:lvlJc w:val="left"/>
+      <w:pPr>
+        <w:ind w:left="5760" w:hanging="360"/>
+      </w:pPr>
+    </w:lvl>
+    <w:lvl w:ilvl="8" w:tplc="040E001B" w:tentative="1">
+      <w:start w:val="1"/>
+      <w:numFmt w:val="lowerRoman"/>
+      <w:lvlText w:val="%9."/>
+      <w:lvlJc w:val="right"/>
+      <w:pPr>
+        <w:ind w:left="6480" w:hanging="180"/>
+      </w:pPr>
+    </w:lvl>
+  </w:abstractNum>
+  <w:abstractNum w:abstractNumId="20" w15:restartNumberingAfterBreak="0">
     <w:nsid w:val="4D1E4B0C"/>
     <w:multiLevelType w:val="hybridMultilevel"/>
     <w:tmpl w:val="F3AEEDD4"/>
@@ -10513,7 +10654,7 @@
       </w:rPr>
     </w:lvl>
   </w:abstractNum>
-  <w:abstractNum w:abstractNumId="19" w15:restartNumberingAfterBreak="0">
+  <w:abstractNum w:abstractNumId="21" w15:restartNumberingAfterBreak="0">
     <w:nsid w:val="4E1955B1"/>
     <w:multiLevelType w:val="hybridMultilevel"/>
     <w:tmpl w:val="7A940D6A"/>
@@ -10626,7 +10767,7 @@
       </w:rPr>
     </w:lvl>
   </w:abstractNum>
-  <w:abstractNum w:abstractNumId="20" w15:restartNumberingAfterBreak="0">
+  <w:abstractNum w:abstractNumId="22" w15:restartNumberingAfterBreak="0">
     <w:nsid w:val="4F0A6FD3"/>
     <w:multiLevelType w:val="multilevel"/>
     <w:tmpl w:val="C758FEE8"/>
@@ -10713,7 +10854,7 @@
       </w:pPr>
     </w:lvl>
   </w:abstractNum>
-  <w:abstractNum w:abstractNumId="21" w15:restartNumberingAfterBreak="0">
+  <w:abstractNum w:abstractNumId="23" w15:restartNumberingAfterBreak="0">
     <w:nsid w:val="50727E72"/>
     <w:multiLevelType w:val="multilevel"/>
     <w:tmpl w:val="B6D0E184"/>
@@ -10724,7 +10865,7 @@
       <w:lvlText w:val="%1."/>
       <w:lvlJc w:val="left"/>
       <w:pPr>
-        <w:ind w:left="3930" w:hanging="360"/>
+        <w:ind w:left="360" w:hanging="360"/>
       </w:pPr>
     </w:lvl>
     <w:lvl w:ilvl="1">
@@ -10800,7 +10941,7 @@
       </w:pPr>
     </w:lvl>
   </w:abstractNum>
-  <w:abstractNum w:abstractNumId="22" w15:restartNumberingAfterBreak="0">
+  <w:abstractNum w:abstractNumId="24" w15:restartNumberingAfterBreak="0">
     <w:nsid w:val="50B15310"/>
     <w:multiLevelType w:val="hybridMultilevel"/>
     <w:tmpl w:val="62E68C32"/>
@@ -10913,7 +11054,7 @@
       </w:rPr>
     </w:lvl>
   </w:abstractNum>
-  <w:abstractNum w:abstractNumId="23" w15:restartNumberingAfterBreak="0">
+  <w:abstractNum w:abstractNumId="25" w15:restartNumberingAfterBreak="0">
     <w:nsid w:val="5C4751AC"/>
     <w:multiLevelType w:val="multilevel"/>
     <w:tmpl w:val="CEF66D92"/>
@@ -11026,7 +11167,7 @@
       </w:rPr>
     </w:lvl>
   </w:abstractNum>
-  <w:abstractNum w:abstractNumId="24" w15:restartNumberingAfterBreak="0">
+  <w:abstractNum w:abstractNumId="26" w15:restartNumberingAfterBreak="0">
     <w:nsid w:val="5D6111C4"/>
     <w:multiLevelType w:val="hybridMultilevel"/>
     <w:tmpl w:val="754439A4"/>
@@ -11139,7 +11280,7 @@
       </w:rPr>
     </w:lvl>
   </w:abstractNum>
-  <w:abstractNum w:abstractNumId="25" w15:restartNumberingAfterBreak="0">
+  <w:abstractNum w:abstractNumId="27" w15:restartNumberingAfterBreak="0">
     <w:nsid w:val="613E4344"/>
     <w:multiLevelType w:val="hybridMultilevel"/>
     <w:tmpl w:val="AF48D6A8"/>
@@ -11252,7 +11393,7 @@
       </w:rPr>
     </w:lvl>
   </w:abstractNum>
-  <w:abstractNum w:abstractNumId="26" w15:restartNumberingAfterBreak="0">
+  <w:abstractNum w:abstractNumId="28" w15:restartNumberingAfterBreak="0">
     <w:nsid w:val="64FF57D2"/>
     <w:multiLevelType w:val="hybridMultilevel"/>
     <w:tmpl w:val="DDC670D6"/>
@@ -11365,7 +11506,7 @@
       </w:rPr>
     </w:lvl>
   </w:abstractNum>
-  <w:abstractNum w:abstractNumId="27" w15:restartNumberingAfterBreak="0">
+  <w:abstractNum w:abstractNumId="29" w15:restartNumberingAfterBreak="0">
     <w:nsid w:val="66EE754A"/>
     <w:multiLevelType w:val="multilevel"/>
     <w:tmpl w:val="C3D42D9C"/>
@@ -11452,7 +11593,7 @@
       </w:pPr>
     </w:lvl>
   </w:abstractNum>
-  <w:abstractNum w:abstractNumId="28" w15:restartNumberingAfterBreak="0">
+  <w:abstractNum w:abstractNumId="30" w15:restartNumberingAfterBreak="0">
     <w:nsid w:val="79575270"/>
     <w:multiLevelType w:val="hybridMultilevel"/>
     <w:tmpl w:val="956E28B2"/>
@@ -11565,7 +11706,7 @@
       </w:rPr>
     </w:lvl>
   </w:abstractNum>
-  <w:abstractNum w:abstractNumId="29" w15:restartNumberingAfterBreak="0">
+  <w:abstractNum w:abstractNumId="31" w15:restartNumberingAfterBreak="0">
     <w:nsid w:val="7ECD4537"/>
     <w:multiLevelType w:val="multilevel"/>
     <w:tmpl w:val="30F0B1B6"/>
@@ -11679,7 +11820,7 @@
     </w:lvl>
   </w:abstractNum>
   <w:num w:numId="1">
-    <w:abstractNumId w:val="9"/>
+    <w:abstractNumId w:val="10"/>
   </w:num>
   <w:num w:numId="2">
     <w:abstractNumId w:val="8"/>
@@ -11688,49 +11829,49 @@
     <w:abstractNumId w:val="7"/>
   </w:num>
   <w:num w:numId="4">
-    <w:abstractNumId w:val="26"/>
+    <w:abstractNumId w:val="28"/>
   </w:num>
   <w:num w:numId="5">
-    <w:abstractNumId w:val="16"/>
+    <w:abstractNumId w:val="17"/>
   </w:num>
   <w:num w:numId="6">
-    <w:abstractNumId w:val="28"/>
+    <w:abstractNumId w:val="30"/>
   </w:num>
   <w:num w:numId="7">
-    <w:abstractNumId w:val="14"/>
+    <w:abstractNumId w:val="15"/>
   </w:num>
   <w:num w:numId="8">
-    <w:abstractNumId w:val="18"/>
+    <w:abstractNumId w:val="20"/>
   </w:num>
   <w:num w:numId="9">
-    <w:abstractNumId w:val="25"/>
+    <w:abstractNumId w:val="27"/>
   </w:num>
   <w:num w:numId="10">
-    <w:abstractNumId w:val="22"/>
+    <w:abstractNumId w:val="24"/>
   </w:num>
   <w:num w:numId="11">
-    <w:abstractNumId w:val="17"/>
+    <w:abstractNumId w:val="18"/>
   </w:num>
   <w:num w:numId="12">
     <w:abstractNumId w:val="0"/>
   </w:num>
   <w:num w:numId="13">
-    <w:abstractNumId w:val="13"/>
+    <w:abstractNumId w:val="14"/>
   </w:num>
   <w:num w:numId="14">
-    <w:abstractNumId w:val="10"/>
+    <w:abstractNumId w:val="11"/>
   </w:num>
   <w:num w:numId="15">
     <w:abstractNumId w:val="3"/>
   </w:num>
   <w:num w:numId="16">
-    <w:abstractNumId w:val="24"/>
+    <w:abstractNumId w:val="26"/>
   </w:num>
   <w:num w:numId="17">
     <w:abstractNumId w:val="4"/>
   </w:num>
   <w:num w:numId="18">
-    <w:abstractNumId w:val="11"/>
+    <w:abstractNumId w:val="12"/>
   </w:num>
   <w:num w:numId="19">
     <w:abstractNumId w:val="5"/>
@@ -11739,34 +11880,40 @@
     <w:abstractNumId w:val="2"/>
   </w:num>
   <w:num w:numId="21">
-    <w:abstractNumId w:val="19"/>
+    <w:abstractNumId w:val="21"/>
   </w:num>
   <w:num w:numId="22">
-    <w:abstractNumId w:val="15"/>
+    <w:abstractNumId w:val="16"/>
   </w:num>
   <w:num w:numId="23">
     <w:abstractNumId w:val="6"/>
   </w:num>
   <w:num w:numId="24">
-    <w:abstractNumId w:val="20"/>
+    <w:abstractNumId w:val="22"/>
   </w:num>
   <w:num w:numId="25">
-    <w:abstractNumId w:val="21"/>
+    <w:abstractNumId w:val="23"/>
   </w:num>
   <w:num w:numId="26">
-    <w:abstractNumId w:val="27"/>
+    <w:abstractNumId w:val="29"/>
   </w:num>
   <w:num w:numId="27">
-    <w:abstractNumId w:val="23"/>
+    <w:abstractNumId w:val="25"/>
   </w:num>
   <w:num w:numId="28">
     <w:abstractNumId w:val="1"/>
   </w:num>
   <w:num w:numId="29">
-    <w:abstractNumId w:val="12"/>
+    <w:abstractNumId w:val="13"/>
   </w:num>
   <w:num w:numId="30">
-    <w:abstractNumId w:val="29"/>
+    <w:abstractNumId w:val="31"/>
+  </w:num>
+  <w:num w:numId="31">
+    <w:abstractNumId w:val="9"/>
+  </w:num>
+  <w:num w:numId="32">
+    <w:abstractNumId w:val="19"/>
   </w:num>
   <w:numIdMacAtCleanup w:val="30"/>
 </w:numbering>
@@ -12493,6 +12640,22 @@
       <w:ind w:left="440"/>
     </w:pPr>
   </w:style>
+  <w:style w:type="character" w:styleId="Kiemels2">
+    <w:name w:val="Strong"/>
+    <w:basedOn w:val="Bekezdsalapbettpusa"/>
+    <w:uiPriority w:val="22"/>
+    <w:qFormat/>
+    <w:rsid w:val="008E39EA"/>
+    <w:rPr>
+      <w:b/>
+      <w:bCs/>
+    </w:rPr>
+  </w:style>
+  <w:style w:type="character" w:customStyle="1" w:styleId="style-scope">
+    <w:name w:val="style-scope"/>
+    <w:basedOn w:val="Bekezdsalapbettpusa"/>
+    <w:rsid w:val="001062D7"/>
+  </w:style>
 </w:styles>
 </file>
 
@@ -12796,7 +12959,7 @@
 </file>
 
 <file path=customXml/itemProps1.xml><?xml version="1.0" encoding="utf-8"?>
-<ds:datastoreItem xmlns:ds="http://schemas.openxmlformats.org/officeDocument/2006/customXml" ds:itemID="{89F8E13A-003E-4247-AC8E-A79E25EFFA43}">
+<ds:datastoreItem xmlns:ds="http://schemas.openxmlformats.org/officeDocument/2006/customXml" ds:itemID="{3E5C14AE-E223-4402-9F22-7721D89988E4}">
   <ds:schemaRefs>
     <ds:schemaRef ds:uri="http://schemas.openxmlformats.org/officeDocument/2006/bibliography"/>
   </ds:schemaRefs>

</xml_diff>